<commit_message>
Modificados Documentacion y manual de usuario
</commit_message>
<xml_diff>
--- a/Documento de Análisis y Diseño de Software - primera parte archivos.docx
+++ b/Documento de Análisis y Diseño de Software - primera parte archivos.docx
@@ -351,8 +351,9 @@
                 <w:szCs w:val="24"/>
                 <w:highlight w:val="white"/>
               </w:rPr>
-              <w:t xml:space="preserve">Allan Davila, Jose </w:t>
-            </w:r>
+              <w:t xml:space="preserve">Allan Davila, </w:t>
+            </w:r>
+            <w:proofErr w:type="spellStart"/>
             <w:r>
               <w:rPr>
                 <w:rFonts w:ascii="Arial" w:eastAsia="Arial" w:hAnsi="Arial" w:cs="Arial"/>
@@ -361,8 +362,9 @@
                 <w:szCs w:val="24"/>
                 <w:highlight w:val="white"/>
               </w:rPr>
-              <w:t>Girón</w:t>
-            </w:r>
+              <w:t>Jose</w:t>
+            </w:r>
+            <w:proofErr w:type="spellEnd"/>
             <w:r>
               <w:rPr>
                 <w:rFonts w:ascii="Arial" w:eastAsia="Arial" w:hAnsi="Arial" w:cs="Arial"/>
@@ -371,7 +373,17 @@
                 <w:szCs w:val="24"/>
                 <w:highlight w:val="white"/>
               </w:rPr>
-              <w:t xml:space="preserve"> y Andres Guzman</w:t>
+              <w:t xml:space="preserve"> </w:t>
+            </w:r>
+            <w:r>
+              <w:rPr>
+                <w:rFonts w:ascii="Arial" w:eastAsia="Arial" w:hAnsi="Arial" w:cs="Arial"/>
+                <w:color w:val="24292E"/>
+                <w:sz w:val="24"/>
+                <w:szCs w:val="24"/>
+                <w:highlight w:val="white"/>
+              </w:rPr>
+              <w:t>Girón</w:t>
             </w:r>
           </w:p>
         </w:tc>
@@ -1679,7 +1691,31 @@
           <w:szCs w:val="24"/>
           <w:highlight w:val="white"/>
         </w:rPr>
-        <w:t>Allan Davila, Jose Ortiz y Andres Guzman</w:t>
+        <w:t xml:space="preserve">Allan Davila, </w:t>
+      </w:r>
+      <w:proofErr w:type="spellStart"/>
+      <w:r>
+        <w:rPr>
+          <w:rFonts w:ascii="Arial" w:eastAsia="Arial" w:hAnsi="Arial" w:cs="Arial"/>
+          <w:b/>
+          <w:color w:val="24292E"/>
+          <w:sz w:val="24"/>
+          <w:szCs w:val="24"/>
+          <w:highlight w:val="white"/>
+        </w:rPr>
+        <w:t>Jose</w:t>
+      </w:r>
+      <w:proofErr w:type="spellEnd"/>
+      <w:r>
+        <w:rPr>
+          <w:rFonts w:ascii="Arial" w:eastAsia="Arial" w:hAnsi="Arial" w:cs="Arial"/>
+          <w:b/>
+          <w:color w:val="24292E"/>
+          <w:sz w:val="24"/>
+          <w:szCs w:val="24"/>
+          <w:highlight w:val="white"/>
+        </w:rPr>
+        <w:t xml:space="preserve"> Ortiz </w:t>
       </w:r>
     </w:p>
     <w:p>
@@ -1712,7 +1748,14 @@
           <w:rFonts w:ascii="Arial" w:eastAsia="Arial" w:hAnsi="Arial" w:cs="Arial"/>
           <w:color w:val="000000"/>
         </w:rPr>
-        <w:t>Comunidad dedicada al reciclaje llamada ¿?</w:t>
+        <w:t xml:space="preserve">Comunidad dedicada al reciclaje llamada </w:t>
+      </w:r>
+      <w:r>
+        <w:rPr>
+          <w:rFonts w:ascii="Arial" w:eastAsia="Arial" w:hAnsi="Arial" w:cs="Arial"/>
+          <w:color w:val="000000"/>
+        </w:rPr>
+        <w:t>Green File</w:t>
       </w:r>
     </w:p>
     <w:p>
@@ -1768,7 +1811,7 @@
         <w:rPr>
           <w:rFonts w:ascii="Arial" w:eastAsia="Arial" w:hAnsi="Arial" w:cs="Arial"/>
         </w:rPr>
-        <w:t>En proceso</w:t>
+        <w:t>Finalizada</w:t>
       </w:r>
       <w:r>
         <w:rPr>
@@ -1790,7 +1833,13 @@
         <w:rPr>
           <w:rFonts w:ascii="Arial" w:eastAsia="Arial" w:hAnsi="Arial" w:cs="Arial"/>
         </w:rPr>
-        <w:t>Proceso fase 2. Espera</w:t>
+        <w:t xml:space="preserve">Proceso fase 2. </w:t>
+      </w:r>
+      <w:r>
+        <w:rPr>
+          <w:rFonts w:ascii="Arial" w:eastAsia="Arial" w:hAnsi="Arial" w:cs="Arial"/>
+        </w:rPr>
+        <w:t>Finalizada</w:t>
       </w:r>
     </w:p>
     <w:p>
@@ -1806,7 +1855,13 @@
         <w:rPr>
           <w:rFonts w:ascii="Arial" w:eastAsia="Arial" w:hAnsi="Arial" w:cs="Arial"/>
         </w:rPr>
-        <w:t>Proceso fase 3. Espera</w:t>
+        <w:t xml:space="preserve">Proceso fase 3. </w:t>
+      </w:r>
+      <w:r>
+        <w:rPr>
+          <w:rFonts w:ascii="Arial" w:eastAsia="Arial" w:hAnsi="Arial" w:cs="Arial"/>
+        </w:rPr>
+        <w:t>Finalizada</w:t>
       </w:r>
     </w:p>
     <w:p>
@@ -1891,15 +1946,37 @@
           <w:sz w:val="28"/>
           <w:szCs w:val="28"/>
         </w:rPr>
-        <w:t>Método de ordenamiento Shell Sort.</w:t>
-      </w:r>
-      <w:r>
-        <w:rPr>
-          <w:rFonts w:ascii="Arial" w:eastAsia="Arial" w:hAnsi="Arial" w:cs="Arial"/>
+        <w:t xml:space="preserve">Método de ordenamiento Shell </w:t>
+      </w:r>
+      <w:proofErr w:type="spellStart"/>
+      <w:r>
+        <w:rPr>
+          <w:rFonts w:ascii="Arial" w:eastAsia="Arial" w:hAnsi="Arial" w:cs="Arial"/>
+          <w:b/>
           <w:color w:val="000000"/>
           <w:sz w:val="28"/>
           <w:szCs w:val="28"/>
         </w:rPr>
+        <w:t>Sort</w:t>
+      </w:r>
+      <w:proofErr w:type="spellEnd"/>
+      <w:r>
+        <w:rPr>
+          <w:rFonts w:ascii="Arial" w:eastAsia="Arial" w:hAnsi="Arial" w:cs="Arial"/>
+          <w:b/>
+          <w:color w:val="000000"/>
+          <w:sz w:val="28"/>
+          <w:szCs w:val="28"/>
+        </w:rPr>
+        <w:t>.</w:t>
+      </w:r>
+      <w:r>
+        <w:rPr>
+          <w:rFonts w:ascii="Arial" w:eastAsia="Arial" w:hAnsi="Arial" w:cs="Arial"/>
+          <w:color w:val="000000"/>
+          <w:sz w:val="28"/>
+          <w:szCs w:val="28"/>
+        </w:rPr>
         <w:t xml:space="preserve"> </w:t>
       </w:r>
       <w:r>
@@ -1995,32 +2072,64 @@
           <w:rFonts w:ascii="Arial" w:eastAsia="Arial" w:hAnsi="Arial" w:cs="Arial"/>
           <w:color w:val="000000"/>
         </w:rPr>
-        <w:t xml:space="preserve">El Shell sort primero mueve los valores usando tamaños de espacio gigantes, de manera que un valor pequeño se moverá bastantes posiciones hacia su posición final, con sólo unas pocas comparaciones e intercambios. </w:t>
-      </w:r>
-    </w:p>
-    <w:p>
-      <w:pPr>
-        <w:jc w:val="both"/>
+        <w:t xml:space="preserve">El Shell </w:t>
+      </w:r>
+      <w:proofErr w:type="spellStart"/>
+      <w:r>
         <w:rPr>
           <w:rFonts w:ascii="Arial" w:eastAsia="Arial" w:hAnsi="Arial" w:cs="Arial"/>
           <w:color w:val="000000"/>
         </w:rPr>
-      </w:pPr>
-    </w:p>
-    <w:p>
-      <w:pPr>
-        <w:jc w:val="both"/>
+        <w:t>sort</w:t>
+      </w:r>
+      <w:proofErr w:type="spellEnd"/>
+      <w:r>
         <w:rPr>
           <w:rFonts w:ascii="Arial" w:eastAsia="Arial" w:hAnsi="Arial" w:cs="Arial"/>
           <w:color w:val="000000"/>
         </w:rPr>
-      </w:pPr>
-      <w:r>
+        <w:t xml:space="preserve"> primero mueve los valores usando tamaños de espacio gigantes, de manera que un valor pequeño se moverá bastantes posiciones hacia su posición final, con sólo unas pocas comparaciones e intercambios. </w:t>
+      </w:r>
+    </w:p>
+    <w:p>
+      <w:pPr>
+        <w:jc w:val="both"/>
         <w:rPr>
           <w:rFonts w:ascii="Arial" w:eastAsia="Arial" w:hAnsi="Arial" w:cs="Arial"/>
           <w:color w:val="000000"/>
         </w:rPr>
-        <w:t xml:space="preserve">Secuencia de espacios. La secuencia de espacios es una parte integral del algoritmo Shell sort. Cualquier secuencia incremental </w:t>
+      </w:pPr>
+    </w:p>
+    <w:p>
+      <w:pPr>
+        <w:jc w:val="both"/>
+        <w:rPr>
+          <w:rFonts w:ascii="Arial" w:eastAsia="Arial" w:hAnsi="Arial" w:cs="Arial"/>
+          <w:color w:val="000000"/>
+        </w:rPr>
+      </w:pPr>
+      <w:r>
+        <w:rPr>
+          <w:rFonts w:ascii="Arial" w:eastAsia="Arial" w:hAnsi="Arial" w:cs="Arial"/>
+          <w:color w:val="000000"/>
+        </w:rPr>
+        <w:t xml:space="preserve">Secuencia de espacios. La secuencia de espacios es una parte integral del algoritmo Shell </w:t>
+      </w:r>
+      <w:proofErr w:type="spellStart"/>
+      <w:r>
+        <w:rPr>
+          <w:rFonts w:ascii="Arial" w:eastAsia="Arial" w:hAnsi="Arial" w:cs="Arial"/>
+          <w:color w:val="000000"/>
+        </w:rPr>
+        <w:t>sort</w:t>
+      </w:r>
+      <w:proofErr w:type="spellEnd"/>
+      <w:r>
+        <w:rPr>
+          <w:rFonts w:ascii="Arial" w:eastAsia="Arial" w:hAnsi="Arial" w:cs="Arial"/>
+          <w:color w:val="000000"/>
+        </w:rPr>
+        <w:t xml:space="preserve">. Cualquier secuencia incremental </w:t>
       </w:r>
       <w:r>
         <w:rPr>
@@ -2084,32 +2193,80 @@
           <w:color w:val="000000"/>
         </w:rPr>
         <w:lastRenderedPageBreak/>
-        <w:t>Aunque esta secuencia proporciona mejoras de rendimiento significativas sobre los algoritmos cuadráticos como el ordenamiento por inserción, se puede cambiar ligeramente para disminuir más el tiempo necesario medio y el del peor caso. Quizás la propiedad más crucial del Shell sort es que los elementos permanecen k-ordenados incluso mientras el espacio disminuye.</w:t>
-      </w:r>
-    </w:p>
-    <w:p>
-      <w:pPr>
-        <w:jc w:val="both"/>
+        <w:t xml:space="preserve">Aunque esta secuencia proporciona mejoras de rendimiento significativas sobre los algoritmos cuadráticos como el ordenamiento por inserción, se puede cambiar ligeramente para disminuir más el tiempo necesario medio y el del peor caso. Quizás la propiedad más crucial del Shell </w:t>
+      </w:r>
+      <w:proofErr w:type="spellStart"/>
+      <w:r>
         <w:rPr>
           <w:rFonts w:ascii="Arial" w:eastAsia="Arial" w:hAnsi="Arial" w:cs="Arial"/>
           <w:color w:val="000000"/>
         </w:rPr>
-      </w:pPr>
-    </w:p>
-    <w:p>
-      <w:pPr>
-        <w:jc w:val="both"/>
+        <w:t>sort</w:t>
+      </w:r>
+      <w:proofErr w:type="spellEnd"/>
+      <w:r>
         <w:rPr>
           <w:rFonts w:ascii="Arial" w:eastAsia="Arial" w:hAnsi="Arial" w:cs="Arial"/>
           <w:color w:val="000000"/>
         </w:rPr>
-      </w:pPr>
-      <w:r>
+        <w:t xml:space="preserve"> es que los elementos permanecen k-ordenados incluso mientras el espacio disminuye.</w:t>
+      </w:r>
+    </w:p>
+    <w:p>
+      <w:pPr>
+        <w:jc w:val="both"/>
         <w:rPr>
           <w:rFonts w:ascii="Arial" w:eastAsia="Arial" w:hAnsi="Arial" w:cs="Arial"/>
           <w:color w:val="000000"/>
         </w:rPr>
-        <w:t xml:space="preserve">Se dice que un vector dividido en k subvectores esta k-ordenado si cada uno de esos subvectores </w:t>
+      </w:pPr>
+    </w:p>
+    <w:p>
+      <w:pPr>
+        <w:jc w:val="both"/>
+        <w:rPr>
+          <w:rFonts w:ascii="Arial" w:eastAsia="Arial" w:hAnsi="Arial" w:cs="Arial"/>
+          <w:color w:val="000000"/>
+        </w:rPr>
+      </w:pPr>
+      <w:r>
+        <w:rPr>
+          <w:rFonts w:ascii="Arial" w:eastAsia="Arial" w:hAnsi="Arial" w:cs="Arial"/>
+          <w:color w:val="000000"/>
+        </w:rPr>
+        <w:t xml:space="preserve">Se dice que un vector dividido en k </w:t>
+      </w:r>
+      <w:proofErr w:type="spellStart"/>
+      <w:r>
+        <w:rPr>
+          <w:rFonts w:ascii="Arial" w:eastAsia="Arial" w:hAnsi="Arial" w:cs="Arial"/>
+          <w:color w:val="000000"/>
+        </w:rPr>
+        <w:t>subvectores</w:t>
+      </w:r>
+      <w:proofErr w:type="spellEnd"/>
+      <w:r>
+        <w:rPr>
+          <w:rFonts w:ascii="Arial" w:eastAsia="Arial" w:hAnsi="Arial" w:cs="Arial"/>
+          <w:color w:val="000000"/>
+        </w:rPr>
+        <w:t xml:space="preserve"> esta k-ordenado si cada uno de esos </w:t>
+      </w:r>
+      <w:proofErr w:type="spellStart"/>
+      <w:r>
+        <w:rPr>
+          <w:rFonts w:ascii="Arial" w:eastAsia="Arial" w:hAnsi="Arial" w:cs="Arial"/>
+          <w:color w:val="000000"/>
+        </w:rPr>
+        <w:t>subvectores</w:t>
+      </w:r>
+      <w:proofErr w:type="spellEnd"/>
+      <w:r>
+        <w:rPr>
+          <w:rFonts w:ascii="Arial" w:eastAsia="Arial" w:hAnsi="Arial" w:cs="Arial"/>
+          <w:color w:val="000000"/>
+        </w:rPr>
+        <w:t xml:space="preserve"> </w:t>
       </w:r>
       <w:r>
         <w:rPr>
@@ -3174,7 +3331,21 @@
         <w:rPr>
           <w:rFonts w:ascii="Arial" w:eastAsia="Arial" w:hAnsi="Arial" w:cs="Arial"/>
         </w:rPr>
-        <w:t>Es la forma en que la computadora accede a los datos de manera que es necesario interactuar directamente con los datos ó el espacio físico dónde se encuentran otros datos. Para entender en concepto, sigamos la siguiente analogía:</w:t>
+        <w:t xml:space="preserve">Es la forma en que la computadora accede a los datos de manera que es necesario interactuar directamente con los datos </w:t>
+      </w:r>
+      <w:proofErr w:type="spellStart"/>
+      <w:r>
+        <w:rPr>
+          <w:rFonts w:ascii="Arial" w:eastAsia="Arial" w:hAnsi="Arial" w:cs="Arial"/>
+        </w:rPr>
+        <w:t>ó</w:t>
+      </w:r>
+      <w:proofErr w:type="spellEnd"/>
+      <w:r>
+        <w:rPr>
+          <w:rFonts w:ascii="Arial" w:eastAsia="Arial" w:hAnsi="Arial" w:cs="Arial"/>
+        </w:rPr>
+        <w:t xml:space="preserve"> el espacio físico dónde se encuentran otros datos. Para entender en concepto, sigamos la siguiente analogía:</w:t>
       </w:r>
     </w:p>
     <w:p>
@@ -3289,65 +3460,205 @@
           <w:rFonts w:ascii="Arial" w:eastAsia="Arial" w:hAnsi="Arial" w:cs="Arial"/>
         </w:rPr>
         <w:lastRenderedPageBreak/>
-        <w:t>En informática, el backup o copia de seguridad (de respaldo), es la copia total o parcial de información importante como respaldo frente a eventualidades. La copia de seguridad debería ser guardada en un soporte almacenamiento diferente del original, para evitar que un fallo en el mismo pueda estropear el original y la copia. Por ejemplo, tenemos archivos importantes en un disco duro de la PC, lo ideal sería hacerles una copia de seguridad almacenada en un pendrive o en una unidad de almacenamiento en la nube.</w:t>
-      </w:r>
-    </w:p>
-    <w:p>
-      <w:pPr>
-        <w:jc w:val="both"/>
-        <w:rPr>
-          <w:rFonts w:ascii="Arial" w:eastAsia="Arial" w:hAnsi="Arial" w:cs="Arial"/>
-        </w:rPr>
-      </w:pPr>
-    </w:p>
-    <w:p>
-      <w:pPr>
-        <w:jc w:val="both"/>
-        <w:rPr>
-          <w:rFonts w:ascii="Arial" w:eastAsia="Arial" w:hAnsi="Arial" w:cs="Arial"/>
-        </w:rPr>
-      </w:pPr>
-      <w:r>
-        <w:rPr>
-          <w:rFonts w:ascii="Arial" w:eastAsia="Arial" w:hAnsi="Arial" w:cs="Arial"/>
-        </w:rPr>
-        <w:t>Los backups se utilizan para contar con una o más copias de información considerada importante y así poder recuperarla en el caso de pérdida de la copia original. Cualquier medio de almacenamiento de datos digitales puede servir como soporte para guardar el backup.</w:t>
-      </w:r>
-    </w:p>
-    <w:p>
-      <w:pPr>
-        <w:jc w:val="both"/>
-        <w:rPr>
-          <w:rFonts w:ascii="Arial" w:eastAsia="Arial" w:hAnsi="Arial" w:cs="Arial"/>
-        </w:rPr>
-      </w:pPr>
-      <w:r>
-        <w:rPr>
-          <w:rFonts w:ascii="Arial" w:eastAsia="Arial" w:hAnsi="Arial" w:cs="Arial"/>
-        </w:rPr>
-        <w:t>El medio elegido para backup depende de múltiples factores como: tipo de información que se desea guardar, costos del soporte, del copiado, del almacenamiento y su posterior recuperación, métodos de acceso a la información guardada, tiempo de vida útil del soporte, ventajas y desventajas del soporte, etc.</w:t>
-      </w:r>
-    </w:p>
-    <w:p>
-      <w:pPr>
-        <w:jc w:val="both"/>
-        <w:rPr>
-          <w:rFonts w:ascii="Arial" w:eastAsia="Arial" w:hAnsi="Arial" w:cs="Arial"/>
-        </w:rPr>
-      </w:pPr>
-    </w:p>
-    <w:p>
-      <w:pPr>
-        <w:jc w:val="both"/>
-        <w:rPr>
-          <w:rFonts w:ascii="Arial" w:eastAsia="Arial" w:hAnsi="Arial" w:cs="Arial"/>
-        </w:rPr>
-      </w:pPr>
-      <w:r>
-        <w:rPr>
-          <w:rFonts w:ascii="Arial" w:eastAsia="Arial" w:hAnsi="Arial" w:cs="Arial"/>
-        </w:rPr>
-        <w:t>Algunos medios usados para almacenar backups son:Discos duro,Discos ópticos: CDs, DVDs…, Cintas magnéticas: DDS, Travan, AIT, SLR,DLT y VXA, Memorias flash y Servicios de almacenamiento en internet (Almacenamiento en la nube).</w:t>
+        <w:t xml:space="preserve">En informática, el </w:t>
+      </w:r>
+      <w:proofErr w:type="spellStart"/>
+      <w:r>
+        <w:rPr>
+          <w:rFonts w:ascii="Arial" w:eastAsia="Arial" w:hAnsi="Arial" w:cs="Arial"/>
+        </w:rPr>
+        <w:t>backup</w:t>
+      </w:r>
+      <w:proofErr w:type="spellEnd"/>
+      <w:r>
+        <w:rPr>
+          <w:rFonts w:ascii="Arial" w:eastAsia="Arial" w:hAnsi="Arial" w:cs="Arial"/>
+        </w:rPr>
+        <w:t xml:space="preserve"> o copia de seguridad (de respaldo), es la copia total o parcial de información importante como respaldo frente a eventualidades. La copia de seguridad debería ser guardada en un soporte almacenamiento diferente del original, para evitar que un fallo en el mismo pueda estropear el original y la copia. Por ejemplo, tenemos archivos importantes en un disco duro de la PC, lo ideal sería hacerles una copia de seguridad almacenada en un pendrive o en una unidad de almacenamiento en la nube.</w:t>
+      </w:r>
+    </w:p>
+    <w:p>
+      <w:pPr>
+        <w:jc w:val="both"/>
+        <w:rPr>
+          <w:rFonts w:ascii="Arial" w:eastAsia="Arial" w:hAnsi="Arial" w:cs="Arial"/>
+        </w:rPr>
+      </w:pPr>
+    </w:p>
+    <w:p>
+      <w:pPr>
+        <w:jc w:val="both"/>
+        <w:rPr>
+          <w:rFonts w:ascii="Arial" w:eastAsia="Arial" w:hAnsi="Arial" w:cs="Arial"/>
+        </w:rPr>
+      </w:pPr>
+      <w:r>
+        <w:rPr>
+          <w:rFonts w:ascii="Arial" w:eastAsia="Arial" w:hAnsi="Arial" w:cs="Arial"/>
+        </w:rPr>
+        <w:t xml:space="preserve">Los </w:t>
+      </w:r>
+      <w:proofErr w:type="spellStart"/>
+      <w:r>
+        <w:rPr>
+          <w:rFonts w:ascii="Arial" w:eastAsia="Arial" w:hAnsi="Arial" w:cs="Arial"/>
+        </w:rPr>
+        <w:t>backups</w:t>
+      </w:r>
+      <w:proofErr w:type="spellEnd"/>
+      <w:r>
+        <w:rPr>
+          <w:rFonts w:ascii="Arial" w:eastAsia="Arial" w:hAnsi="Arial" w:cs="Arial"/>
+        </w:rPr>
+        <w:t xml:space="preserve"> se utilizan para contar con una o más copias de información considerada importante y así poder recuperarla en el caso de pérdida de la copia original. Cualquier medio de almacenamiento de datos digitales puede servir como soporte para guardar el </w:t>
+      </w:r>
+      <w:proofErr w:type="spellStart"/>
+      <w:r>
+        <w:rPr>
+          <w:rFonts w:ascii="Arial" w:eastAsia="Arial" w:hAnsi="Arial" w:cs="Arial"/>
+        </w:rPr>
+        <w:t>backup</w:t>
+      </w:r>
+      <w:proofErr w:type="spellEnd"/>
+      <w:r>
+        <w:rPr>
+          <w:rFonts w:ascii="Arial" w:eastAsia="Arial" w:hAnsi="Arial" w:cs="Arial"/>
+        </w:rPr>
+        <w:t>.</w:t>
+      </w:r>
+    </w:p>
+    <w:p>
+      <w:pPr>
+        <w:jc w:val="both"/>
+        <w:rPr>
+          <w:rFonts w:ascii="Arial" w:eastAsia="Arial" w:hAnsi="Arial" w:cs="Arial"/>
+        </w:rPr>
+      </w:pPr>
+      <w:r>
+        <w:rPr>
+          <w:rFonts w:ascii="Arial" w:eastAsia="Arial" w:hAnsi="Arial" w:cs="Arial"/>
+        </w:rPr>
+        <w:t xml:space="preserve">El medio elegido para </w:t>
+      </w:r>
+      <w:proofErr w:type="spellStart"/>
+      <w:r>
+        <w:rPr>
+          <w:rFonts w:ascii="Arial" w:eastAsia="Arial" w:hAnsi="Arial" w:cs="Arial"/>
+        </w:rPr>
+        <w:t>backup</w:t>
+      </w:r>
+      <w:proofErr w:type="spellEnd"/>
+      <w:r>
+        <w:rPr>
+          <w:rFonts w:ascii="Arial" w:eastAsia="Arial" w:hAnsi="Arial" w:cs="Arial"/>
+        </w:rPr>
+        <w:t xml:space="preserve"> depende de múltiples factores como: tipo de información que se desea guardar, costos del soporte, del copiado, del almacenamiento y su posterior recuperación, métodos de acceso a la información guardada, tiempo de vida útil del soporte, ventajas y desventajas del soporte, etc.</w:t>
+      </w:r>
+    </w:p>
+    <w:p>
+      <w:pPr>
+        <w:jc w:val="both"/>
+        <w:rPr>
+          <w:rFonts w:ascii="Arial" w:eastAsia="Arial" w:hAnsi="Arial" w:cs="Arial"/>
+        </w:rPr>
+      </w:pPr>
+    </w:p>
+    <w:p>
+      <w:pPr>
+        <w:jc w:val="both"/>
+        <w:rPr>
+          <w:rFonts w:ascii="Arial" w:eastAsia="Arial" w:hAnsi="Arial" w:cs="Arial"/>
+        </w:rPr>
+      </w:pPr>
+      <w:r>
+        <w:rPr>
+          <w:rFonts w:ascii="Arial" w:eastAsia="Arial" w:hAnsi="Arial" w:cs="Arial"/>
+        </w:rPr>
+        <w:t xml:space="preserve">Algunos medios usados para almacenar </w:t>
+      </w:r>
+      <w:proofErr w:type="spellStart"/>
+      <w:r>
+        <w:rPr>
+          <w:rFonts w:ascii="Arial" w:eastAsia="Arial" w:hAnsi="Arial" w:cs="Arial"/>
+        </w:rPr>
+        <w:t>backups</w:t>
+      </w:r>
+      <w:proofErr w:type="spellEnd"/>
+      <w:r>
+        <w:rPr>
+          <w:rFonts w:ascii="Arial" w:eastAsia="Arial" w:hAnsi="Arial" w:cs="Arial"/>
+        </w:rPr>
+        <w:t xml:space="preserve"> </w:t>
+      </w:r>
+      <w:proofErr w:type="spellStart"/>
+      <w:r>
+        <w:rPr>
+          <w:rFonts w:ascii="Arial" w:eastAsia="Arial" w:hAnsi="Arial" w:cs="Arial"/>
+        </w:rPr>
+        <w:t>son:Discos</w:t>
+      </w:r>
+      <w:proofErr w:type="spellEnd"/>
+      <w:r>
+        <w:rPr>
+          <w:rFonts w:ascii="Arial" w:eastAsia="Arial" w:hAnsi="Arial" w:cs="Arial"/>
+        </w:rPr>
+        <w:t xml:space="preserve"> </w:t>
+      </w:r>
+      <w:proofErr w:type="spellStart"/>
+      <w:r>
+        <w:rPr>
+          <w:rFonts w:ascii="Arial" w:eastAsia="Arial" w:hAnsi="Arial" w:cs="Arial"/>
+        </w:rPr>
+        <w:t>duro,Discos</w:t>
+      </w:r>
+      <w:proofErr w:type="spellEnd"/>
+      <w:r>
+        <w:rPr>
+          <w:rFonts w:ascii="Arial" w:eastAsia="Arial" w:hAnsi="Arial" w:cs="Arial"/>
+        </w:rPr>
+        <w:t xml:space="preserve"> ópticos: </w:t>
+      </w:r>
+      <w:proofErr w:type="spellStart"/>
+      <w:r>
+        <w:rPr>
+          <w:rFonts w:ascii="Arial" w:eastAsia="Arial" w:hAnsi="Arial" w:cs="Arial"/>
+        </w:rPr>
+        <w:t>CDs</w:t>
+      </w:r>
+      <w:proofErr w:type="spellEnd"/>
+      <w:r>
+        <w:rPr>
+          <w:rFonts w:ascii="Arial" w:eastAsia="Arial" w:hAnsi="Arial" w:cs="Arial"/>
+        </w:rPr>
+        <w:t xml:space="preserve">, </w:t>
+      </w:r>
+      <w:proofErr w:type="spellStart"/>
+      <w:r>
+        <w:rPr>
+          <w:rFonts w:ascii="Arial" w:eastAsia="Arial" w:hAnsi="Arial" w:cs="Arial"/>
+        </w:rPr>
+        <w:t>DVDs</w:t>
+      </w:r>
+      <w:proofErr w:type="spellEnd"/>
+      <w:r>
+        <w:rPr>
+          <w:rFonts w:ascii="Arial" w:eastAsia="Arial" w:hAnsi="Arial" w:cs="Arial"/>
+        </w:rPr>
+        <w:t xml:space="preserve">…, Cintas magnéticas: DDS, </w:t>
+      </w:r>
+      <w:proofErr w:type="spellStart"/>
+      <w:r>
+        <w:rPr>
+          <w:rFonts w:ascii="Arial" w:eastAsia="Arial" w:hAnsi="Arial" w:cs="Arial"/>
+        </w:rPr>
+        <w:t>Travan</w:t>
+      </w:r>
+      <w:proofErr w:type="spellEnd"/>
+      <w:r>
+        <w:rPr>
+          <w:rFonts w:ascii="Arial" w:eastAsia="Arial" w:hAnsi="Arial" w:cs="Arial"/>
+        </w:rPr>
+        <w:t>, AIT, SLR,DLT y VXA, Memorias flash y Servicios de almacenamiento en internet (Almacenamiento en la nube).</w:t>
       </w:r>
     </w:p>
     <w:p>
@@ -3861,8 +4172,17 @@
           <w:rFonts w:ascii="Arial" w:eastAsia="Arial" w:hAnsi="Arial" w:cs="Arial"/>
           <w:color w:val="000000"/>
         </w:rPr>
-        <w:t>El ambiente de trabajo se desarrolla en el IDE de Apache Netbeans</w:t>
-      </w:r>
+        <w:t xml:space="preserve">El ambiente de trabajo se desarrolla en el IDE de Apache </w:t>
+      </w:r>
+      <w:proofErr w:type="spellStart"/>
+      <w:r>
+        <w:rPr>
+          <w:rFonts w:ascii="Arial" w:eastAsia="Arial" w:hAnsi="Arial" w:cs="Arial"/>
+          <w:color w:val="000000"/>
+        </w:rPr>
+        <w:t>Netbeans</w:t>
+      </w:r>
+      <w:proofErr w:type="spellEnd"/>
       <w:r>
         <w:rPr>
           <w:rFonts w:ascii="Arial" w:eastAsia="Arial" w:hAnsi="Arial" w:cs="Arial"/>
@@ -3939,12 +4259,21 @@
           <w:color w:val="000000"/>
         </w:rPr>
       </w:pPr>
+      <w:proofErr w:type="spellStart"/>
       <w:r>
         <w:rPr>
           <w:rFonts w:ascii="Arial" w:eastAsia="Arial" w:hAnsi="Arial" w:cs="Arial"/>
           <w:color w:val="000000"/>
         </w:rPr>
-        <w:t>Admin. - A</w:t>
+        <w:t>Admin</w:t>
+      </w:r>
+      <w:proofErr w:type="spellEnd"/>
+      <w:r>
+        <w:rPr>
+          <w:rFonts w:ascii="Arial" w:eastAsia="Arial" w:hAnsi="Arial" w:cs="Arial"/>
+          <w:color w:val="000000"/>
+        </w:rPr>
+        <w:t>. - A</w:t>
       </w:r>
       <w:r>
         <w:rPr>
@@ -3981,12 +4310,21 @@
           <w:rFonts w:ascii="Arial" w:eastAsia="Arial" w:hAnsi="Arial" w:cs="Arial"/>
         </w:rPr>
       </w:pPr>
+      <w:proofErr w:type="spellStart"/>
       <w:r>
         <w:rPr>
           <w:rFonts w:ascii="Arial" w:eastAsia="Arial" w:hAnsi="Arial" w:cs="Arial"/>
           <w:color w:val="000000"/>
         </w:rPr>
-        <w:t xml:space="preserve">User. </w:t>
+        <w:t>User</w:t>
+      </w:r>
+      <w:proofErr w:type="spellEnd"/>
+      <w:r>
+        <w:rPr>
+          <w:rFonts w:ascii="Arial" w:eastAsia="Arial" w:hAnsi="Arial" w:cs="Arial"/>
+          <w:color w:val="000000"/>
+        </w:rPr>
+        <w:t xml:space="preserve">. </w:t>
       </w:r>
       <w:r>
         <w:rPr>
@@ -4133,7 +4471,35 @@
         <w:rPr>
           <w:rFonts w:ascii="Arial" w:eastAsia="Arial" w:hAnsi="Arial" w:cs="Arial"/>
         </w:rPr>
-        <w:t>Diagrama archivos Proyecto MEIA - Login/Users. Fuente propia.</w:t>
+        <w:t xml:space="preserve">Diagrama archivos Proyecto MEIA - </w:t>
+      </w:r>
+      <w:proofErr w:type="spellStart"/>
+      <w:r>
+        <w:rPr>
+          <w:rFonts w:ascii="Arial" w:eastAsia="Arial" w:hAnsi="Arial" w:cs="Arial"/>
+        </w:rPr>
+        <w:t>Login</w:t>
+      </w:r>
+      <w:proofErr w:type="spellEnd"/>
+      <w:r>
+        <w:rPr>
+          <w:rFonts w:ascii="Arial" w:eastAsia="Arial" w:hAnsi="Arial" w:cs="Arial"/>
+        </w:rPr>
+        <w:t>/</w:t>
+      </w:r>
+      <w:proofErr w:type="spellStart"/>
+      <w:r>
+        <w:rPr>
+          <w:rFonts w:ascii="Arial" w:eastAsia="Arial" w:hAnsi="Arial" w:cs="Arial"/>
+        </w:rPr>
+        <w:t>Users</w:t>
+      </w:r>
+      <w:proofErr w:type="spellEnd"/>
+      <w:r>
+        <w:rPr>
+          <w:rFonts w:ascii="Arial" w:eastAsia="Arial" w:hAnsi="Arial" w:cs="Arial"/>
+        </w:rPr>
+        <w:t>. Fuente propia.</w:t>
       </w:r>
     </w:p>
     <w:p>
@@ -4239,6 +4605,9 @@
         </w:rPr>
       </w:pPr>
       <w:r>
+        <w:rPr>
+          <w:noProof/>
+        </w:rPr>
         <w:drawing>
           <wp:inline distT="0" distB="0" distL="0" distR="0" wp14:anchorId="1237AEBC" wp14:editId="2EBE098A">
             <wp:extent cx="5612130" cy="3156585"/>
@@ -4292,6 +4661,9 @@
         </w:rPr>
       </w:pPr>
       <w:r>
+        <w:rPr>
+          <w:noProof/>
+        </w:rPr>
         <w:drawing>
           <wp:inline distT="0" distB="0" distL="0" distR="0" wp14:anchorId="6A4042EA" wp14:editId="4904CC97">
             <wp:extent cx="6423862" cy="3613150"/>
@@ -4328,126 +4700,116 @@
           </wp:inline>
         </w:drawing>
       </w:r>
+    </w:p>
+    <w:p>
+      <w:pPr>
+        <w:jc w:val="both"/>
+        <w:rPr>
+          <w:rFonts w:ascii="Arial" w:eastAsia="Arial" w:hAnsi="Arial" w:cs="Arial"/>
+        </w:rPr>
+      </w:pPr>
+    </w:p>
+    <w:p>
+      <w:pPr>
+        <w:jc w:val="both"/>
+        <w:rPr>
+          <w:rFonts w:ascii="Arial" w:eastAsia="Arial" w:hAnsi="Arial" w:cs="Arial"/>
+        </w:rPr>
+      </w:pPr>
+    </w:p>
+    <w:p>
+      <w:pPr>
+        <w:jc w:val="both"/>
+        <w:rPr>
+          <w:rFonts w:ascii="Arial" w:eastAsia="Arial" w:hAnsi="Arial" w:cs="Arial"/>
+        </w:rPr>
+      </w:pPr>
+    </w:p>
+    <w:p>
+      <w:pPr>
+        <w:jc w:val="both"/>
+        <w:rPr>
+          <w:rFonts w:ascii="Arial" w:eastAsia="Arial" w:hAnsi="Arial" w:cs="Arial"/>
+        </w:rPr>
+      </w:pPr>
+    </w:p>
+    <w:p>
+      <w:pPr>
+        <w:jc w:val="both"/>
+        <w:rPr>
+          <w:rFonts w:ascii="Arial" w:eastAsia="Arial" w:hAnsi="Arial" w:cs="Arial"/>
+        </w:rPr>
+      </w:pPr>
+    </w:p>
+    <w:p>
+      <w:pPr>
+        <w:jc w:val="both"/>
+        <w:rPr>
+          <w:rFonts w:ascii="Arial" w:eastAsia="Arial" w:hAnsi="Arial" w:cs="Arial"/>
+        </w:rPr>
+      </w:pPr>
+      <w:r>
+        <w:rPr>
+          <w:rFonts w:ascii="Arial" w:eastAsia="Arial" w:hAnsi="Arial" w:cs="Arial"/>
+          <w:noProof/>
+        </w:rPr>
+        <w:drawing>
+          <wp:inline distT="0" distB="0" distL="0" distR="0" wp14:anchorId="5E41F0C1" wp14:editId="5C89553D">
+            <wp:extent cx="5612130" cy="1710055"/>
+            <wp:effectExtent l="0" t="0" r="7620" b="4445"/>
+            <wp:docPr id="3" name="Picture 3"/>
+            <wp:cNvGraphicFramePr>
+              <a:graphicFrameLocks xmlns:a="http://schemas.openxmlformats.org/drawingml/2006/main" noChangeAspect="1"/>
+            </wp:cNvGraphicFramePr>
+            <a:graphic xmlns:a="http://schemas.openxmlformats.org/drawingml/2006/main">
+              <a:graphicData uri="http://schemas.openxmlformats.org/drawingml/2006/picture">
+                <pic:pic xmlns:pic="http://schemas.openxmlformats.org/drawingml/2006/picture">
+                  <pic:nvPicPr>
+                    <pic:cNvPr id="3" name="Untitled.png"/>
+                    <pic:cNvPicPr/>
+                  </pic:nvPicPr>
+                  <pic:blipFill>
+                    <a:blip r:embed="rId21">
+                      <a:extLst>
+                        <a:ext uri="{28A0092B-C50C-407E-A947-70E740481C1C}">
+                          <a14:useLocalDpi xmlns:a14="http://schemas.microsoft.com/office/drawing/2010/main" val="0"/>
+                        </a:ext>
+                      </a:extLst>
+                    </a:blip>
+                    <a:stretch>
+                      <a:fillRect/>
+                    </a:stretch>
+                  </pic:blipFill>
+                  <pic:spPr>
+                    <a:xfrm>
+                      <a:off x="0" y="0"/>
+                      <a:ext cx="5612130" cy="1710055"/>
+                    </a:xfrm>
+                    <a:prstGeom prst="rect">
+                      <a:avLst/>
+                    </a:prstGeom>
+                  </pic:spPr>
+                </pic:pic>
+              </a:graphicData>
+            </a:graphic>
+          </wp:inline>
+        </w:drawing>
+      </w:r>
+    </w:p>
+    <w:p>
+      <w:pPr>
+        <w:jc w:val="both"/>
+        <w:rPr>
+          <w:rFonts w:ascii="Arial" w:eastAsia="Arial" w:hAnsi="Arial" w:cs="Arial"/>
+        </w:rPr>
+      </w:pPr>
+    </w:p>
+    <w:p>
+      <w:pPr>
+        <w:jc w:val="both"/>
+      </w:pPr>
       <w:bookmarkStart w:id="11" w:name="_GoBack"/>
       <w:bookmarkEnd w:id="11"/>
-    </w:p>
-    <w:p>
-      <w:pPr>
-        <w:jc w:val="both"/>
-        <w:rPr>
-          <w:rFonts w:ascii="Arial" w:eastAsia="Arial" w:hAnsi="Arial" w:cs="Arial"/>
-        </w:rPr>
-      </w:pPr>
-    </w:p>
-    <w:p>
-      <w:pPr>
-        <w:jc w:val="both"/>
-        <w:rPr>
-          <w:rFonts w:ascii="Arial" w:eastAsia="Arial" w:hAnsi="Arial" w:cs="Arial"/>
-        </w:rPr>
-      </w:pPr>
-    </w:p>
-    <w:p>
-      <w:pPr>
-        <w:jc w:val="both"/>
-        <w:rPr>
-          <w:rFonts w:ascii="Arial" w:eastAsia="Arial" w:hAnsi="Arial" w:cs="Arial"/>
-        </w:rPr>
-      </w:pPr>
-    </w:p>
-    <w:p>
-      <w:pPr>
-        <w:jc w:val="both"/>
-        <w:rPr>
-          <w:rFonts w:ascii="Arial" w:eastAsia="Arial" w:hAnsi="Arial" w:cs="Arial"/>
-        </w:rPr>
-      </w:pPr>
-    </w:p>
-    <w:p>
-      <w:pPr>
-        <w:jc w:val="both"/>
-        <w:rPr>
-          <w:rFonts w:ascii="Arial" w:eastAsia="Arial" w:hAnsi="Arial" w:cs="Arial"/>
-        </w:rPr>
-      </w:pPr>
-    </w:p>
-    <w:p>
-      <w:pPr>
-        <w:jc w:val="both"/>
-        <w:rPr>
-          <w:rFonts w:ascii="Arial" w:eastAsia="Arial" w:hAnsi="Arial" w:cs="Arial"/>
-        </w:rPr>
-      </w:pPr>
-    </w:p>
-    <w:p>
-      <w:pPr>
-        <w:jc w:val="both"/>
-        <w:rPr>
-          <w:rFonts w:ascii="Arial" w:eastAsia="Arial" w:hAnsi="Arial" w:cs="Arial"/>
-        </w:rPr>
-      </w:pPr>
-    </w:p>
-    <w:p>
-      <w:pPr>
-        <w:jc w:val="both"/>
-        <w:rPr>
-          <w:rFonts w:ascii="Arial" w:eastAsia="Arial" w:hAnsi="Arial" w:cs="Arial"/>
-        </w:rPr>
-      </w:pPr>
-    </w:p>
-    <w:p>
-      <w:pPr>
-        <w:jc w:val="both"/>
-        <w:rPr>
-          <w:rFonts w:ascii="Arial" w:eastAsia="Arial" w:hAnsi="Arial" w:cs="Arial"/>
-        </w:rPr>
-      </w:pPr>
-    </w:p>
-    <w:p>
-      <w:pPr>
-        <w:jc w:val="both"/>
-        <w:rPr>
-          <w:rFonts w:ascii="Arial" w:eastAsia="Arial" w:hAnsi="Arial" w:cs="Arial"/>
-        </w:rPr>
-      </w:pPr>
-    </w:p>
-    <w:p>
-      <w:pPr>
-        <w:jc w:val="both"/>
-        <w:rPr>
-          <w:rFonts w:ascii="Arial" w:eastAsia="Arial" w:hAnsi="Arial" w:cs="Arial"/>
-        </w:rPr>
-      </w:pPr>
-    </w:p>
-    <w:p>
-      <w:pPr>
-        <w:jc w:val="both"/>
-        <w:rPr>
-          <w:rFonts w:ascii="Arial" w:eastAsia="Arial" w:hAnsi="Arial" w:cs="Arial"/>
-        </w:rPr>
-      </w:pPr>
-    </w:p>
-    <w:p>
-      <w:pPr>
-        <w:jc w:val="both"/>
-        <w:rPr>
-          <w:rFonts w:ascii="Arial" w:eastAsia="Arial" w:hAnsi="Arial" w:cs="Arial"/>
-          <w:color w:val="000000"/>
-        </w:rPr>
-      </w:pPr>
-    </w:p>
-    <w:p>
-      <w:pPr>
-        <w:jc w:val="both"/>
-      </w:pPr>
-      <w:r>
-        <w:br w:type="page"/>
-      </w:r>
-    </w:p>
-    <w:p>
-      <w:pPr>
-        <w:jc w:val="both"/>
-      </w:pPr>
     </w:p>
     <w:p>
       <w:pPr>
@@ -4724,11 +5086,19 @@
                 <w:rFonts w:ascii="Arial" w:eastAsia="Arial" w:hAnsi="Arial" w:cs="Arial"/>
               </w:rPr>
             </w:pPr>
-            <w:r>
-              <w:rPr>
-                <w:rFonts w:ascii="Arial" w:eastAsia="Arial" w:hAnsi="Arial" w:cs="Arial"/>
-              </w:rPr>
-              <w:t>Login.</w:t>
+            <w:proofErr w:type="spellStart"/>
+            <w:r>
+              <w:rPr>
+                <w:rFonts w:ascii="Arial" w:eastAsia="Arial" w:hAnsi="Arial" w:cs="Arial"/>
+              </w:rPr>
+              <w:t>Login</w:t>
+            </w:r>
+            <w:proofErr w:type="spellEnd"/>
+            <w:r>
+              <w:rPr>
+                <w:rFonts w:ascii="Arial" w:eastAsia="Arial" w:hAnsi="Arial" w:cs="Arial"/>
+              </w:rPr>
+              <w:t>.</w:t>
             </w:r>
           </w:p>
           <w:p>
@@ -4767,7 +5137,21 @@
               <w:rPr>
                 <w:rFonts w:ascii="Arial" w:eastAsia="Arial" w:hAnsi="Arial" w:cs="Arial"/>
               </w:rPr>
-              <w:t>Usuario, password.</w:t>
+              <w:t xml:space="preserve">Usuario, </w:t>
+            </w:r>
+            <w:proofErr w:type="spellStart"/>
+            <w:r>
+              <w:rPr>
+                <w:rFonts w:ascii="Arial" w:eastAsia="Arial" w:hAnsi="Arial" w:cs="Arial"/>
+              </w:rPr>
+              <w:t>password</w:t>
+            </w:r>
+            <w:proofErr w:type="spellEnd"/>
+            <w:r>
+              <w:rPr>
+                <w:rFonts w:ascii="Arial" w:eastAsia="Arial" w:hAnsi="Arial" w:cs="Arial"/>
+              </w:rPr>
+              <w:t>.</w:t>
             </w:r>
           </w:p>
         </w:tc>
@@ -5324,6 +5708,7 @@
               <w:rPr>
                 <w:rFonts w:ascii="Arial" w:eastAsia="Arial" w:hAnsi="Arial" w:cs="Arial"/>
               </w:rPr>
+              <w:lastRenderedPageBreak/>
               <w:t>5</w:t>
             </w:r>
           </w:p>
@@ -5427,6 +5812,220 @@
                 <w:rFonts w:ascii="Arial" w:eastAsia="Arial" w:hAnsi="Arial" w:cs="Arial"/>
               </w:rPr>
               <w:t>Archivos MEIA</w:t>
+            </w:r>
+          </w:p>
+        </w:tc>
+      </w:tr>
+      <w:tr>
+        <w:tc>
+          <w:tcPr>
+            <w:cnfStyle w:val="001000000000" w:firstRow="0" w:lastRow="0" w:firstColumn="1" w:lastColumn="0" w:oddVBand="0" w:evenVBand="0" w:oddHBand="0" w:evenHBand="0" w:firstRowFirstColumn="0" w:firstRowLastColumn="0" w:lastRowFirstColumn="0" w:lastRowLastColumn="0"/>
+            <w:tcW w:w="1426" w:type="dxa"/>
+            <w:vAlign w:val="center"/>
+          </w:tcPr>
+          <w:p>
+            <w:pPr>
+              <w:jc w:val="center"/>
+              <w:rPr>
+                <w:rFonts w:ascii="Arial" w:eastAsia="Arial" w:hAnsi="Arial" w:cs="Arial"/>
+              </w:rPr>
+            </w:pPr>
+            <w:r>
+              <w:rPr>
+                <w:rFonts w:ascii="Arial" w:eastAsia="Arial" w:hAnsi="Arial" w:cs="Arial"/>
+              </w:rPr>
+              <w:t>6</w:t>
+            </w:r>
+          </w:p>
+        </w:tc>
+        <w:tc>
+          <w:tcPr>
+            <w:tcW w:w="1817" w:type="dxa"/>
+            <w:vAlign w:val="center"/>
+          </w:tcPr>
+          <w:p>
+            <w:pPr>
+              <w:jc w:val="center"/>
+              <w:cnfStyle w:val="000000000000" w:firstRow="0" w:lastRow="0" w:firstColumn="0" w:lastColumn="0" w:oddVBand="0" w:evenVBand="0" w:oddHBand="0" w:evenHBand="0" w:firstRowFirstColumn="0" w:firstRowLastColumn="0" w:lastRowFirstColumn="0" w:lastRowLastColumn="0"/>
+              <w:rPr>
+                <w:rFonts w:ascii="Arial" w:eastAsia="Arial" w:hAnsi="Arial" w:cs="Arial"/>
+              </w:rPr>
+            </w:pPr>
+            <w:r>
+              <w:rPr>
+                <w:rFonts w:ascii="Arial" w:eastAsia="Arial" w:hAnsi="Arial" w:cs="Arial"/>
+              </w:rPr>
+              <w:t>Reportes Materiales</w:t>
+            </w:r>
+          </w:p>
+        </w:tc>
+        <w:tc>
+          <w:tcPr>
+            <w:tcW w:w="1908" w:type="dxa"/>
+            <w:vAlign w:val="center"/>
+          </w:tcPr>
+          <w:p>
+            <w:pPr>
+              <w:jc w:val="center"/>
+              <w:cnfStyle w:val="000000000000" w:firstRow="0" w:lastRow="0" w:firstColumn="0" w:lastColumn="0" w:oddVBand="0" w:evenVBand="0" w:oddHBand="0" w:evenHBand="0" w:firstRowFirstColumn="0" w:firstRowLastColumn="0" w:lastRowFirstColumn="0" w:lastRowLastColumn="0"/>
+              <w:rPr>
+                <w:rFonts w:ascii="Arial" w:eastAsia="Arial" w:hAnsi="Arial" w:cs="Arial"/>
+              </w:rPr>
+            </w:pPr>
+            <w:r>
+              <w:rPr>
+                <w:rFonts w:ascii="Arial" w:eastAsia="Arial" w:hAnsi="Arial" w:cs="Arial"/>
+              </w:rPr>
+              <w:t>Archivos MEIA</w:t>
+            </w:r>
+          </w:p>
+        </w:tc>
+        <w:tc>
+          <w:tcPr>
+            <w:tcW w:w="2224" w:type="dxa"/>
+            <w:vAlign w:val="center"/>
+          </w:tcPr>
+          <w:p>
+            <w:pPr>
+              <w:cnfStyle w:val="000000000000" w:firstRow="0" w:lastRow="0" w:firstColumn="0" w:lastColumn="0" w:oddVBand="0" w:evenVBand="0" w:oddHBand="0" w:evenHBand="0" w:firstRowFirstColumn="0" w:firstRowLastColumn="0" w:lastRowFirstColumn="0" w:lastRowLastColumn="0"/>
+              <w:rPr>
+                <w:rFonts w:ascii="Arial" w:eastAsia="Arial" w:hAnsi="Arial" w:cs="Arial"/>
+              </w:rPr>
+            </w:pPr>
+            <w:r>
+              <w:rPr>
+                <w:rFonts w:ascii="Arial" w:eastAsia="Arial" w:hAnsi="Arial" w:cs="Arial"/>
+              </w:rPr>
+              <w:t>Recorrer archivo, obtener valores, desplegar información.</w:t>
+            </w:r>
+          </w:p>
+        </w:tc>
+        <w:tc>
+          <w:tcPr>
+            <w:tcW w:w="1980" w:type="dxa"/>
+            <w:vAlign w:val="center"/>
+          </w:tcPr>
+          <w:p>
+            <w:pPr>
+              <w:jc w:val="center"/>
+              <w:cnfStyle w:val="000000000000" w:firstRow="0" w:lastRow="0" w:firstColumn="0" w:lastColumn="0" w:oddVBand="0" w:evenVBand="0" w:oddHBand="0" w:evenHBand="0" w:firstRowFirstColumn="0" w:firstRowLastColumn="0" w:lastRowFirstColumn="0" w:lastRowLastColumn="0"/>
+              <w:rPr>
+                <w:rFonts w:ascii="Arial" w:eastAsia="Arial" w:hAnsi="Arial" w:cs="Arial"/>
+              </w:rPr>
+            </w:pPr>
+            <w:r>
+              <w:rPr>
+                <w:rFonts w:ascii="Arial" w:eastAsia="Arial" w:hAnsi="Arial" w:cs="Arial"/>
+              </w:rPr>
+              <w:t>Vista en la app.</w:t>
+            </w:r>
+          </w:p>
+        </w:tc>
+      </w:tr>
+      <w:tr>
+        <w:trPr>
+          <w:cnfStyle w:val="000000100000" w:firstRow="0" w:lastRow="0" w:firstColumn="0" w:lastColumn="0" w:oddVBand="0" w:evenVBand="0" w:oddHBand="1" w:evenHBand="0" w:firstRowFirstColumn="0" w:firstRowLastColumn="0" w:lastRowFirstColumn="0" w:lastRowLastColumn="0"/>
+        </w:trPr>
+        <w:tc>
+          <w:tcPr>
+            <w:cnfStyle w:val="001000000000" w:firstRow="0" w:lastRow="0" w:firstColumn="1" w:lastColumn="0" w:oddVBand="0" w:evenVBand="0" w:oddHBand="0" w:evenHBand="0" w:firstRowFirstColumn="0" w:firstRowLastColumn="0" w:lastRowFirstColumn="0" w:lastRowLastColumn="0"/>
+            <w:tcW w:w="1426" w:type="dxa"/>
+            <w:vAlign w:val="center"/>
+          </w:tcPr>
+          <w:p>
+            <w:pPr>
+              <w:jc w:val="center"/>
+              <w:rPr>
+                <w:rFonts w:ascii="Arial" w:eastAsia="Arial" w:hAnsi="Arial" w:cs="Arial"/>
+              </w:rPr>
+            </w:pPr>
+            <w:r>
+              <w:rPr>
+                <w:rFonts w:ascii="Arial" w:eastAsia="Arial" w:hAnsi="Arial" w:cs="Arial"/>
+              </w:rPr>
+              <w:t>7</w:t>
+            </w:r>
+          </w:p>
+        </w:tc>
+        <w:tc>
+          <w:tcPr>
+            <w:tcW w:w="1817" w:type="dxa"/>
+            <w:vAlign w:val="center"/>
+          </w:tcPr>
+          <w:p>
+            <w:pPr>
+              <w:jc w:val="center"/>
+              <w:cnfStyle w:val="000000100000" w:firstRow="0" w:lastRow="0" w:firstColumn="0" w:lastColumn="0" w:oddVBand="0" w:evenVBand="0" w:oddHBand="1" w:evenHBand="0" w:firstRowFirstColumn="0" w:firstRowLastColumn="0" w:lastRowFirstColumn="0" w:lastRowLastColumn="0"/>
+              <w:rPr>
+                <w:rFonts w:ascii="Arial" w:eastAsia="Arial" w:hAnsi="Arial" w:cs="Arial"/>
+              </w:rPr>
+            </w:pPr>
+            <w:r>
+              <w:rPr>
+                <w:rFonts w:ascii="Arial" w:eastAsia="Arial" w:hAnsi="Arial" w:cs="Arial"/>
+              </w:rPr>
+              <w:t>Reportes Donaciones</w:t>
+            </w:r>
+          </w:p>
+        </w:tc>
+        <w:tc>
+          <w:tcPr>
+            <w:tcW w:w="1908" w:type="dxa"/>
+            <w:vAlign w:val="center"/>
+          </w:tcPr>
+          <w:p>
+            <w:pPr>
+              <w:cnfStyle w:val="000000100000" w:firstRow="0" w:lastRow="0" w:firstColumn="0" w:lastColumn="0" w:oddVBand="0" w:evenVBand="0" w:oddHBand="1" w:evenHBand="0" w:firstRowFirstColumn="0" w:firstRowLastColumn="0" w:lastRowFirstColumn="0" w:lastRowLastColumn="0"/>
+              <w:rPr>
+                <w:rFonts w:ascii="Arial" w:eastAsia="Arial" w:hAnsi="Arial" w:cs="Arial"/>
+              </w:rPr>
+            </w:pPr>
+            <w:r>
+              <w:rPr>
+                <w:rFonts w:ascii="Arial" w:eastAsia="Arial" w:hAnsi="Arial" w:cs="Arial"/>
+              </w:rPr>
+              <w:t>Fecha Inicio y Fecha Salida</w:t>
+            </w:r>
+          </w:p>
+        </w:tc>
+        <w:tc>
+          <w:tcPr>
+            <w:tcW w:w="2224" w:type="dxa"/>
+            <w:vAlign w:val="center"/>
+          </w:tcPr>
+          <w:p>
+            <w:pPr>
+              <w:cnfStyle w:val="000000100000" w:firstRow="0" w:lastRow="0" w:firstColumn="0" w:lastColumn="0" w:oddVBand="0" w:evenVBand="0" w:oddHBand="1" w:evenHBand="0" w:firstRowFirstColumn="0" w:firstRowLastColumn="0" w:lastRowFirstColumn="0" w:lastRowLastColumn="0"/>
+              <w:rPr>
+                <w:rFonts w:ascii="Arial" w:eastAsia="Arial" w:hAnsi="Arial" w:cs="Arial"/>
+              </w:rPr>
+            </w:pPr>
+            <w:r>
+              <w:rPr>
+                <w:rFonts w:ascii="Arial" w:eastAsia="Arial" w:hAnsi="Arial" w:cs="Arial"/>
+              </w:rPr>
+              <w:t>Recorrer índice, filtrar por fechas, recorrer bloques, obtener información</w:t>
+            </w:r>
+          </w:p>
+        </w:tc>
+        <w:tc>
+          <w:tcPr>
+            <w:tcW w:w="1980" w:type="dxa"/>
+            <w:vAlign w:val="center"/>
+          </w:tcPr>
+          <w:p>
+            <w:pPr>
+              <w:jc w:val="center"/>
+              <w:cnfStyle w:val="000000100000" w:firstRow="0" w:lastRow="0" w:firstColumn="0" w:lastColumn="0" w:oddVBand="0" w:evenVBand="0" w:oddHBand="1" w:evenHBand="0" w:firstRowFirstColumn="0" w:firstRowLastColumn="0" w:lastRowFirstColumn="0" w:lastRowLastColumn="0"/>
+              <w:rPr>
+                <w:rFonts w:ascii="Arial" w:eastAsia="Arial" w:hAnsi="Arial" w:cs="Arial"/>
+              </w:rPr>
+            </w:pPr>
+            <w:r>
+              <w:rPr>
+                <w:rFonts w:ascii="Arial" w:eastAsia="Arial" w:hAnsi="Arial" w:cs="Arial"/>
+              </w:rPr>
+              <w:t>Vista en la app de reportes.</w:t>
             </w:r>
           </w:p>
         </w:tc>
@@ -5790,6 +6389,12 @@
                 <w:rFonts w:ascii="Arial" w:eastAsia="Arial" w:hAnsi="Arial" w:cs="Arial"/>
               </w:rPr>
             </w:pPr>
+            <w:r>
+              <w:rPr>
+                <w:rFonts w:ascii="Arial" w:eastAsia="Arial" w:hAnsi="Arial" w:cs="Arial"/>
+              </w:rPr>
+              <w:t>Ver reportes</w:t>
+            </w:r>
           </w:p>
         </w:tc>
       </w:tr>
@@ -5972,6 +6577,21 @@
               <w:t>Agregar Donaciones.</w:t>
             </w:r>
           </w:p>
+          <w:p>
+            <w:pPr>
+              <w:jc w:val="both"/>
+              <w:cnfStyle w:val="000000000000" w:firstRow="0" w:lastRow="0" w:firstColumn="0" w:lastColumn="0" w:oddVBand="0" w:evenVBand="0" w:oddHBand="0" w:evenHBand="0" w:firstRowFirstColumn="0" w:firstRowLastColumn="0" w:lastRowFirstColumn="0" w:lastRowLastColumn="0"/>
+              <w:rPr>
+                <w:rFonts w:ascii="Arial" w:eastAsia="Arial" w:hAnsi="Arial" w:cs="Arial"/>
+              </w:rPr>
+            </w:pPr>
+            <w:r>
+              <w:rPr>
+                <w:rFonts w:ascii="Arial" w:eastAsia="Arial" w:hAnsi="Arial" w:cs="Arial"/>
+              </w:rPr>
+              <w:t>Ver reportes.</w:t>
+            </w:r>
+          </w:p>
         </w:tc>
       </w:tr>
     </w:tbl>
@@ -6204,7 +6824,20 @@
           <w:rFonts w:ascii="Arial" w:eastAsia="Arial" w:hAnsi="Arial" w:cs="Arial"/>
         </w:rPr>
         <w:tab/>
-        <w:t>Backup. Al acceder a la copia de seguridad y ejecutar la aplicación volverá a una versión antigua del mismo y no permitirá que datos posteriores existan</w:t>
+      </w:r>
+      <w:proofErr w:type="spellStart"/>
+      <w:r>
+        <w:rPr>
+          <w:rFonts w:ascii="Arial" w:eastAsia="Arial" w:hAnsi="Arial" w:cs="Arial"/>
+        </w:rPr>
+        <w:t>Backup</w:t>
+      </w:r>
+      <w:proofErr w:type="spellEnd"/>
+      <w:r>
+        <w:rPr>
+          <w:rFonts w:ascii="Arial" w:eastAsia="Arial" w:hAnsi="Arial" w:cs="Arial"/>
+        </w:rPr>
+        <w:t>. Al acceder a la copia de seguridad y ejecutar la aplicación volverá a una versión antigua del mismo y no permitirá que datos posteriores existan</w:t>
       </w:r>
       <w:r>
         <w:rPr>
@@ -6493,8 +7126,16 @@
               <w:rPr>
                 <w:rFonts w:ascii="Times New Roman" w:eastAsia="Times New Roman" w:hAnsi="Times New Roman" w:cs="Times New Roman"/>
               </w:rPr>
-              <w:t>Universidad Rafael Landivar</w:t>
-            </w:r>
+              <w:t xml:space="preserve">Universidad Rafael </w:t>
+            </w:r>
+            <w:proofErr w:type="spellStart"/>
+            <w:r>
+              <w:rPr>
+                <w:rFonts w:ascii="Times New Roman" w:eastAsia="Times New Roman" w:hAnsi="Times New Roman" w:cs="Times New Roman"/>
+              </w:rPr>
+              <w:t>Landivar</w:t>
+            </w:r>
+            <w:proofErr w:type="spellEnd"/>
           </w:p>
         </w:tc>
         <w:tc>
@@ -6548,12 +7189,12 @@
       </w:pPr>
     </w:p>
     <w:sectPr>
-      <w:headerReference w:type="even" r:id="rId21"/>
-      <w:headerReference w:type="default" r:id="rId22"/>
-      <w:footerReference w:type="even" r:id="rId23"/>
-      <w:footerReference w:type="default" r:id="rId24"/>
-      <w:headerReference w:type="first" r:id="rId25"/>
-      <w:footerReference w:type="first" r:id="rId26"/>
+      <w:headerReference w:type="even" r:id="rId22"/>
+      <w:headerReference w:type="default" r:id="rId23"/>
+      <w:footerReference w:type="even" r:id="rId24"/>
+      <w:footerReference w:type="default" r:id="rId25"/>
+      <w:headerReference w:type="first" r:id="rId26"/>
+      <w:footerReference w:type="first" r:id="rId27"/>
       <w:pgSz w:w="12240" w:h="15840"/>
       <w:pgMar w:top="1418" w:right="1701" w:bottom="1418" w:left="1701" w:header="709" w:footer="709" w:gutter="0"/>
       <w:pgNumType w:start="0"/>
@@ -6970,6 +7611,8 @@
       <w:spacing w:line="276" w:lineRule="auto"/>
       <w:jc w:val="center"/>
       <w:rPr>
+        <w:rFonts w:ascii="Arial" w:eastAsia="Arial" w:hAnsi="Arial" w:cs="Arial"/>
+        <w:b/>
         <w:color w:val="000000"/>
       </w:rPr>
     </w:pPr>
@@ -6979,7 +7622,15 @@
         <w:b/>
         <w:color w:val="000000"/>
       </w:rPr>
-      <w:t>Documento de análisis y diseño &lt;Nombre de Proyecto o Laboratorio&gt;</w:t>
+      <w:t xml:space="preserve">Documento de análisis y diseño </w:t>
+    </w:r>
+    <w:r>
+      <w:rPr>
+        <w:rFonts w:ascii="Arial" w:eastAsia="Arial" w:hAnsi="Arial" w:cs="Arial"/>
+        <w:b/>
+        <w:color w:val="000000"/>
+      </w:rPr>
+      <w:t>Green File</w:t>
     </w:r>
   </w:p>
   <w:p>

</xml_diff>